<commit_message>
wrote a little about mse
</commit_message>
<xml_diff>
--- a/Report5.docx
+++ b/Report5.docx
@@ -266,11 +266,13 @@
       <w:pPr>
         <w:rPr>
           <w:rFonts w:asciiTheme="majorHAnsi" w:hAnsiTheme="majorHAnsi"/>
-        </w:rPr>
-      </w:pPr>
-      <w:r>
-        <w:rPr>
-          <w:rFonts w:asciiTheme="majorHAnsi" w:hAnsiTheme="majorHAnsi"/>
+          <w:color w:val="FF0000"/>
+        </w:rPr>
+      </w:pPr>
+      <w:r>
+        <w:rPr>
+          <w:rFonts w:asciiTheme="majorHAnsi" w:hAnsiTheme="majorHAnsi"/>
+          <w:color w:val="FF0000"/>
         </w:rPr>
         <w:t xml:space="preserve">Timing/CPU rate </w:t>
       </w:r>
@@ -292,25 +294,59 @@
         <w:rPr>
           <w:rFonts w:asciiTheme="majorHAnsi" w:hAnsiTheme="majorHAnsi"/>
         </w:rPr>
-        <w:t>MSE</w:t>
-      </w:r>
-    </w:p>
-    <w:p>
-      <w:pPr>
-        <w:rPr>
-          <w:rFonts w:asciiTheme="majorHAnsi" w:hAnsiTheme="majorHAnsi"/>
-        </w:rPr>
-      </w:pPr>
-    </w:p>
-    <w:p>
-      <w:pPr>
-        <w:rPr>
-          <w:rFonts w:asciiTheme="majorHAnsi" w:hAnsiTheme="majorHAnsi"/>
-        </w:rPr>
-      </w:pPr>
-      <w:r>
-        <w:rPr>
-          <w:rFonts w:asciiTheme="majorHAnsi" w:hAnsiTheme="majorHAnsi"/>
+        <w:t xml:space="preserve">We used Mean Square Error as a way of calculating efficacy of our minhash implementation.  </w:t>
+      </w:r>
+      <w:r>
+        <w:rPr>
+          <w:rFonts w:asciiTheme="majorHAnsi" w:hAnsiTheme="majorHAnsi"/>
+        </w:rPr>
+        <w:t>As seen in Figure 1 below, there’s a general trend that as K increases, the MSE</w:t>
+      </w:r>
+      <w:r>
+        <w:rPr>
+          <w:rFonts w:asciiTheme="majorHAnsi" w:hAnsiTheme="majorHAnsi"/>
+        </w:rPr>
+        <w:t xml:space="preserve"> of pairwise Jaccard similarity</w:t>
+      </w:r>
+      <w:bookmarkStart w:id="0" w:name="_GoBack"/>
+      <w:bookmarkEnd w:id="0"/>
+      <w:r>
+        <w:rPr>
+          <w:rFonts w:asciiTheme="majorHAnsi" w:hAnsiTheme="majorHAnsi"/>
+        </w:rPr>
+        <w:t xml:space="preserve"> decreases.  </w:t>
+      </w:r>
+      <w:r>
+        <w:rPr>
+          <w:rFonts w:asciiTheme="majorHAnsi" w:hAnsiTheme="majorHAnsi"/>
+        </w:rPr>
+        <w:t xml:space="preserve">This correlation most likely results from the fact that with a larger K more hash </w:t>
+      </w:r>
+      <w:r>
+        <w:rPr>
+          <w:rFonts w:asciiTheme="majorHAnsi" w:hAnsiTheme="majorHAnsi"/>
+        </w:rPr>
+        <w:t xml:space="preserve">functions are created and run on the data set.  </w:t>
+      </w:r>
+    </w:p>
+    <w:p>
+      <w:pPr>
+        <w:rPr>
+          <w:rFonts w:asciiTheme="majorHAnsi" w:hAnsiTheme="majorHAnsi"/>
+        </w:rPr>
+      </w:pPr>
+    </w:p>
+    <w:p>
+      <w:pPr>
+        <w:rPr>
+          <w:rFonts w:asciiTheme="majorHAnsi" w:hAnsiTheme="majorHAnsi"/>
+          <w:color w:val="FF0000"/>
+        </w:rPr>
+      </w:pPr>
+      <w:r>
+        <w:rPr>
+          <w:rFonts w:asciiTheme="majorHAnsi" w:hAnsiTheme="majorHAnsi"/>
+          <w:color w:val="FF0000"/>
         </w:rPr>
         <w:t>Different values of k</w:t>
       </w:r>
@@ -326,17 +362,20 @@
       <w:pPr>
         <w:rPr>
           <w:rFonts w:asciiTheme="majorHAnsi" w:hAnsiTheme="majorHAnsi"/>
-        </w:rPr>
-      </w:pPr>
-      <w:r>
-        <w:rPr>
-          <w:rFonts w:asciiTheme="majorHAnsi" w:hAnsiTheme="majorHAnsi"/>
+          <w:color w:val="FF0000"/>
+        </w:rPr>
+      </w:pPr>
+      <w:r>
+        <w:rPr>
+          <w:rFonts w:asciiTheme="majorHAnsi" w:hAnsiTheme="majorHAnsi"/>
+          <w:color w:val="FF0000"/>
         </w:rPr>
         <w:t>Time to generate sketch vs. MSE plot</w:t>
       </w:r>
       <w:r>
         <w:rPr>
           <w:rFonts w:asciiTheme="majorHAnsi" w:hAnsiTheme="majorHAnsi"/>
+          <w:color w:val="FF0000"/>
         </w:rPr>
         <w:t xml:space="preserve"> (one for each value of k)</w:t>
       </w:r>
@@ -358,6 +397,7 @@
         <w:pStyle w:val="Heading2"/>
       </w:pPr>
       <w:r>
+        <w:lastRenderedPageBreak/>
         <w:t>Issues</w:t>
       </w:r>
     </w:p>
@@ -378,7 +418,6 @@
         <w:rPr>
           <w:rFonts w:asciiTheme="majorHAnsi" w:hAnsiTheme="majorHAnsi"/>
         </w:rPr>
-        <w:lastRenderedPageBreak/>
         <w:t xml:space="preserve">We ran into standard development issues while completing this assignment including bugs and syntax errors.  The space concerns that were encountered in all of the previous assignments became non-issue in this assignment.  We were able to run our full dataset on both a VM with 16GB of RAM and a laptop with 8GB of RAM.  </w:t>
       </w:r>
     </w:p>
@@ -471,8 +510,6 @@
         </w:rPr>
         <w:t xml:space="preserve">We end up doing the same amount of computations, but doubling the space needed to store the matrix.  </w:t>
       </w:r>
-      <w:bookmarkStart w:id="0" w:name="_GoBack"/>
-      <w:bookmarkEnd w:id="0"/>
     </w:p>
     <w:p>
       <w:pPr>

</xml_diff>